<commit_message>
update file ER schema
</commit_message>
<xml_diff>
--- a/Entity schema prototype.docx
+++ b/Entity schema prototype.docx
@@ -16,22 +16,23 @@
           <w:rFonts w:hint="default"/>
           <w:lang w:val="en-US"/>
         </w:rPr>
-        <w:t>Entity</w:t>
-      </w:r>
-    </w:p>
-    <w:p>
-      <w:pPr>
-        <w:rPr>
-          <w:rFonts w:hint="default"/>
-          <w:lang w:val="en-US"/>
-        </w:rPr>
-      </w:pPr>
-      <w:r>
-        <w:rPr>
-          <w:rFonts w:hint="default"/>
-          <w:lang w:val="en-US"/>
-        </w:rPr>
-        <w:t xml:space="preserve">User ( </w:t>
+        <w:t>Entity schema</w:t>
+      </w:r>
+    </w:p>
+    <w:p>
+      <w:pPr>
+        <w:ind w:firstLine="105" w:firstLineChars="50"/>
+        <w:rPr>
+          <w:rFonts w:hint="default"/>
+          <w:lang w:val="en-US"/>
+        </w:rPr>
+      </w:pPr>
+      <w:r>
+        <w:rPr>
+          <w:rFonts w:hint="default"/>
+          <w:lang w:val="en-US"/>
+        </w:rPr>
+        <w:t xml:space="preserve">Registered_User ( </w:t>
       </w:r>
       <w:r>
         <w:rPr>
@@ -70,6 +71,29 @@
           <w:rFonts w:hint="default"/>
           <w:lang w:val="en-US"/>
         </w:rPr>
+        <w:t>Anonymous_User (a_user_id );</w:t>
+      </w:r>
+    </w:p>
+    <w:p>
+      <w:pPr>
+        <w:rPr>
+          <w:rFonts w:hint="default"/>
+          <w:lang w:val="en-US"/>
+        </w:rPr>
+      </w:pPr>
+    </w:p>
+    <w:p>
+      <w:pPr>
+        <w:rPr>
+          <w:rFonts w:hint="default"/>
+          <w:lang w:val="en-US"/>
+        </w:rPr>
+      </w:pPr>
+      <w:r>
+        <w:rPr>
+          <w:rFonts w:hint="default"/>
+          <w:lang w:val="en-US"/>
+        </w:rPr>
         <w:t>Albums (</w:t>
       </w:r>
       <w:r>
@@ -86,39 +110,320 @@
           <w:rFonts w:hint="default"/>
           <w:lang w:val="en-US"/>
         </w:rPr>
-        <w:t xml:space="preserve">, user id VARCHAR(20); date of creation DATE, PRIMARY KEY (album id), </w:t>
-      </w:r>
+        <w:t>, user id VARCHAR(20); date of creation DATE, PRIMARY KEY (album id), );</w:t>
+      </w:r>
+    </w:p>
+    <w:p>
+      <w:pPr>
+        <w:rPr>
+          <w:rFonts w:hint="default"/>
+          <w:lang w:val="en-US"/>
+        </w:rPr>
+      </w:pPr>
+    </w:p>
+    <w:p>
+      <w:pPr>
+        <w:rPr>
+          <w:rFonts w:hint="default"/>
+          <w:lang w:val="en-US"/>
+        </w:rPr>
+      </w:pPr>
+      <w:r>
+        <w:rPr>
+          <w:rFonts w:hint="default"/>
+          <w:lang w:val="en-US"/>
+        </w:rPr>
+        <w:t>Photo(</w:t>
+      </w:r>
+      <w:r>
+        <w:rPr>
+          <w:rFonts w:hint="default"/>
+          <w:b/>
+          <w:bCs/>
+          <w:lang w:val="en-US"/>
+        </w:rPr>
+        <w:t>photo_id varchar (20)</w:t>
+      </w:r>
+      <w:r>
+        <w:rPr>
+          <w:rFonts w:hint="default"/>
+          <w:lang w:val="en-US"/>
+        </w:rPr>
+        <w:t>, caption varchar (200), data TBT, Album id Varchar(20) ,PRIMARY KEY(photo_id));</w:t>
+      </w:r>
+    </w:p>
+    <w:p>
+      <w:pPr>
+        <w:rPr>
+          <w:rFonts w:hint="default"/>
+          <w:lang w:val="en-US"/>
+        </w:rPr>
+      </w:pPr>
+    </w:p>
+    <w:p>
+      <w:pPr>
+        <w:rPr>
+          <w:rFonts w:hint="default"/>
+          <w:lang w:val="en-US"/>
+        </w:rPr>
+      </w:pPr>
+    </w:p>
+    <w:p>
+      <w:pPr>
+        <w:rPr>
+          <w:rFonts w:hint="default"/>
+          <w:lang w:val="en-US"/>
+        </w:rPr>
+      </w:pPr>
+      <w:r>
+        <w:rPr>
+          <w:rFonts w:hint="default"/>
+          <w:lang w:val="en-US"/>
+        </w:rPr>
+        <w:t>Comments (</w:t>
+      </w:r>
+      <w:r>
+        <w:rPr>
+          <w:rFonts w:hint="default"/>
+          <w:b/>
+          <w:bCs/>
+          <w:lang w:val="en-US"/>
+        </w:rPr>
+        <w:t xml:space="preserve"> com_id varchar (20)</w:t>
+      </w:r>
+      <w:r>
+        <w:rPr>
+          <w:rFonts w:hint="default"/>
+          <w:lang w:val="en-US"/>
+        </w:rPr>
+        <w:t>, user id varchar(20) foreign key, text varchar (200); date of creation DATE, PRIMARY KEY(com_id));</w:t>
+      </w:r>
+    </w:p>
+    <w:p>
+      <w:pPr>
+        <w:rPr>
+          <w:rFonts w:hint="default"/>
+          <w:lang w:val="en-US"/>
+        </w:rPr>
+      </w:pPr>
+    </w:p>
+    <w:p>
+      <w:pPr>
+        <w:rPr>
+          <w:rFonts w:hint="default"/>
+          <w:lang w:val="en-US"/>
+        </w:rPr>
+      </w:pPr>
+    </w:p>
+    <w:p>
+      <w:pPr>
+        <w:pStyle w:val="2"/>
+        <w:bidi w:val="0"/>
+        <w:rPr>
+          <w:rFonts w:hint="default"/>
+          <w:lang w:val="en-US"/>
+        </w:rPr>
+      </w:pPr>
+      <w:r>
+        <w:rPr>
+          <w:rFonts w:hint="default"/>
+          <w:lang w:val="en-US"/>
+        </w:rPr>
+        <w:t>Relationships schema</w:t>
+      </w:r>
+    </w:p>
+    <w:p>
+      <w:pPr>
+        <w:rPr>
+          <w:rFonts w:hint="default"/>
+          <w:lang w:val="en-US"/>
+        </w:rPr>
+      </w:pPr>
+    </w:p>
+    <w:p>
+      <w:pPr>
+        <w:rPr>
+          <w:rFonts w:hint="default"/>
+          <w:lang w:val="en-US"/>
+        </w:rPr>
+      </w:pPr>
+      <w:r>
+        <w:rPr>
+          <w:rFonts w:hint="default"/>
+          <w:lang w:val="en-US"/>
+        </w:rPr>
+        <w:t>Friends list (</w:t>
+      </w:r>
+      <w:r>
+        <w:rPr>
+          <w:rFonts w:hint="default"/>
+          <w:b/>
+          <w:bCs/>
+          <w:lang w:val="en-US"/>
+        </w:rPr>
+        <w:t>owner id, friends id</w:t>
+      </w:r>
+      <w:r>
+        <w:rPr>
+          <w:rFonts w:hint="default"/>
+          <w:lang w:val="en-US"/>
+        </w:rPr>
+        <w:t>);</w:t>
+      </w:r>
+    </w:p>
+    <w:p>
+      <w:pPr>
+        <w:rPr>
+          <w:rFonts w:hint="default"/>
+          <w:lang w:val="en-US"/>
+        </w:rPr>
+      </w:pPr>
+    </w:p>
+    <w:p>
+      <w:pPr>
+        <w:rPr>
+          <w:rFonts w:hint="default"/>
+          <w:lang w:val="en-US"/>
+        </w:rPr>
+      </w:pPr>
+      <w:r>
+        <w:rPr>
+          <w:rFonts w:hint="default"/>
+          <w:lang w:val="en-US"/>
+        </w:rPr>
+        <w:t xml:space="preserve">User likes photo ( user id , photo id ); </w:t>
+      </w:r>
+    </w:p>
+    <w:p>
+      <w:pPr>
+        <w:rPr>
+          <w:rFonts w:hint="default"/>
+          <w:lang w:val="en-US"/>
+        </w:rPr>
+      </w:pPr>
+    </w:p>
+    <w:p>
+      <w:pPr>
+        <w:rPr>
+          <w:rFonts w:hint="default"/>
+          <w:lang w:val="en-US"/>
+        </w:rPr>
+      </w:pPr>
+      <w:r>
+        <w:rPr>
+          <w:rFonts w:hint="default"/>
+          <w:lang w:val="en-US"/>
+        </w:rPr>
+        <w:t>#Photo has Comments( photo id , comment id );</w:t>
+      </w:r>
+    </w:p>
+    <w:p>
+      <w:pPr>
+        <w:rPr>
+          <w:rFonts w:hint="default"/>
+          <w:lang w:val="en-US"/>
+        </w:rPr>
+      </w:pPr>
+      <w:r>
+        <w:rPr>
+          <w:rFonts w:hint="default"/>
+          <w:lang w:val="en-US"/>
+        </w:rPr>
+        <w:t>User makes comments(user id, comment id, photo id);</w:t>
+      </w:r>
+    </w:p>
+    <w:p>
+      <w:pPr>
+        <w:rPr>
+          <w:rFonts w:hint="default"/>
+          <w:lang w:val="en-US"/>
+        </w:rPr>
+      </w:pPr>
+    </w:p>
+    <w:p>
+      <w:pPr>
+        <w:rPr>
+          <w:rFonts w:hint="default"/>
+          <w:lang w:val="en-US"/>
+        </w:rPr>
+      </w:pPr>
+      <w:r>
+        <w:rPr>
+          <w:rFonts w:hint="default"/>
+          <w:lang w:val="en-US"/>
+        </w:rPr>
+        <w:t>User upload photos(user id, photo id, album id);</w:t>
+      </w:r>
+    </w:p>
+    <w:p>
+      <w:pPr>
+        <w:rPr>
+          <w:rFonts w:hint="default"/>
+          <w:lang w:val="en-US"/>
+        </w:rPr>
+      </w:pPr>
+    </w:p>
+    <w:p>
+      <w:pPr>
+        <w:rPr>
+          <w:rFonts w:hint="default"/>
+          <w:lang w:val="en-US"/>
+        </w:rPr>
+      </w:pPr>
+      <w:r>
+        <w:rPr>
+          <w:rFonts w:hint="default"/>
+          <w:lang w:val="en-US"/>
+        </w:rPr>
+        <w:t>Anonymous user like photo(photo id, anonymous id);</w:t>
+      </w:r>
+    </w:p>
+    <w:p>
+      <w:pPr>
+        <w:rPr>
+          <w:rFonts w:hint="default"/>
+          <w:lang w:val="en-US"/>
+        </w:rPr>
+      </w:pPr>
+      <w:r>
+        <w:rPr>
+          <w:rFonts w:hint="default"/>
+          <w:lang w:val="en-US"/>
+        </w:rPr>
+        <w:t>Anonymous user make comments(photo id, anonymous id, comment id );</w:t>
+      </w:r>
+    </w:p>
+    <w:p>
+      <w:pPr>
+        <w:rPr>
+          <w:rFonts w:hint="default"/>
+          <w:lang w:val="en-US"/>
+        </w:rPr>
+      </w:pPr>
+    </w:p>
+    <w:p>
+      <w:pPr>
+        <w:rPr>
+          <w:rFonts w:hint="default"/>
+          <w:lang w:val="en-US"/>
+        </w:rPr>
+      </w:pPr>
       <w:bookmarkStart w:id="0" w:name="_GoBack"/>
       <w:bookmarkEnd w:id="0"/>
-      <w:r>
-        <w:rPr>
-          <w:rFonts w:hint="default"/>
-          <w:lang w:val="en-US"/>
-        </w:rPr>
-        <w:t>);</w:t>
-      </w:r>
-    </w:p>
-    <w:p>
-      <w:pPr>
-        <w:rPr>
-          <w:rFonts w:hint="default"/>
-          <w:lang w:val="en-US"/>
-        </w:rPr>
-      </w:pPr>
-    </w:p>
-    <w:p>
-      <w:pPr>
-        <w:rPr>
-          <w:rFonts w:hint="default"/>
-          <w:lang w:val="en-US"/>
-        </w:rPr>
-      </w:pPr>
-      <w:r>
-        <w:rPr>
-          <w:rFonts w:hint="default"/>
-          <w:lang w:val="en-US"/>
-        </w:rPr>
-        <w:t>Photo(</w:t>
+    </w:p>
+    <w:p>
+      <w:pPr>
+        <w:rPr>
+          <w:rFonts w:hint="default"/>
+          <w:lang w:val="en-US"/>
+        </w:rPr>
+      </w:pPr>
+      <w:r>
+        <w:rPr>
+          <w:rFonts w:hint="default"/>
+          <w:lang w:val="en-US"/>
+        </w:rPr>
+        <w:t xml:space="preserve">Photo has tags </w:t>
       </w:r>
       <w:r>
         <w:rPr>
@@ -127,220 +432,7 @@
           <w:bCs/>
           <w:lang w:val="en-US"/>
         </w:rPr>
-        <w:t>photo_id varchar (20)</w:t>
-      </w:r>
-      <w:r>
-        <w:rPr>
-          <w:rFonts w:hint="default"/>
-          <w:lang w:val="en-US"/>
-        </w:rPr>
-        <w:t>, caption varchar (200), data TBT, PRIMARY KEY(photo_id));</w:t>
-      </w:r>
-    </w:p>
-    <w:p>
-      <w:pPr>
-        <w:rPr>
-          <w:rFonts w:hint="default"/>
-          <w:lang w:val="en-US"/>
-        </w:rPr>
-      </w:pPr>
-    </w:p>
-    <w:p>
-      <w:pPr>
-        <w:rPr>
-          <w:rFonts w:hint="default"/>
-          <w:lang w:val="en-US"/>
-        </w:rPr>
-      </w:pPr>
-    </w:p>
-    <w:p>
-      <w:pPr>
-        <w:rPr>
-          <w:rFonts w:hint="default"/>
-          <w:lang w:val="en-US"/>
-        </w:rPr>
-      </w:pPr>
-      <w:r>
-        <w:rPr>
-          <w:rFonts w:hint="default"/>
-          <w:lang w:val="en-US"/>
-        </w:rPr>
-        <w:t>Comments (</w:t>
-      </w:r>
-      <w:r>
-        <w:rPr>
-          <w:rFonts w:hint="default"/>
-          <w:b/>
-          <w:bCs/>
-          <w:lang w:val="en-US"/>
-        </w:rPr>
-        <w:t xml:space="preserve"> com_id varchar (20)</w:t>
-      </w:r>
-      <w:r>
-        <w:rPr>
-          <w:rFonts w:hint="default"/>
-          <w:lang w:val="en-US"/>
-        </w:rPr>
-        <w:t>, user id varchar(20) foreign key, text varchar (200); date of creation DATE, PRIMARY KEY(com_id));</w:t>
-      </w:r>
-    </w:p>
-    <w:p>
-      <w:pPr>
-        <w:rPr>
-          <w:rFonts w:hint="default"/>
-          <w:lang w:val="en-US"/>
-        </w:rPr>
-      </w:pPr>
-    </w:p>
-    <w:p>
-      <w:pPr>
-        <w:rPr>
-          <w:rFonts w:hint="default"/>
-          <w:lang w:val="en-US"/>
-        </w:rPr>
-      </w:pPr>
-    </w:p>
-    <w:p>
-      <w:pPr>
-        <w:pStyle w:val="2"/>
-        <w:bidi w:val="0"/>
-        <w:rPr>
-          <w:rFonts w:hint="default"/>
-          <w:lang w:val="en-US"/>
-        </w:rPr>
-      </w:pPr>
-      <w:r>
-        <w:rPr>
-          <w:rFonts w:hint="default"/>
-          <w:lang w:val="en-US"/>
-        </w:rPr>
-        <w:t xml:space="preserve"> Relationships </w:t>
-      </w:r>
-    </w:p>
-    <w:p>
-      <w:pPr>
-        <w:rPr>
-          <w:rFonts w:hint="default"/>
-          <w:lang w:val="en-US"/>
-        </w:rPr>
-      </w:pPr>
-    </w:p>
-    <w:p>
-      <w:pPr>
-        <w:rPr>
-          <w:rFonts w:hint="default"/>
-          <w:lang w:val="en-US"/>
-        </w:rPr>
-      </w:pPr>
-      <w:r>
-        <w:rPr>
-          <w:rFonts w:hint="default"/>
-          <w:lang w:val="en-US"/>
-        </w:rPr>
-        <w:t>Friends list (</w:t>
-      </w:r>
-      <w:r>
-        <w:rPr>
-          <w:rFonts w:hint="default"/>
-          <w:b/>
-          <w:bCs/>
-          <w:lang w:val="en-US"/>
-        </w:rPr>
-        <w:t>owner id, friends id</w:t>
-      </w:r>
-      <w:r>
-        <w:rPr>
-          <w:rFonts w:hint="default"/>
-          <w:lang w:val="en-US"/>
-        </w:rPr>
-        <w:t>);</w:t>
-      </w:r>
-    </w:p>
-    <w:p>
-      <w:pPr>
-        <w:rPr>
-          <w:rFonts w:hint="default"/>
-          <w:lang w:val="en-US"/>
-        </w:rPr>
-      </w:pPr>
-    </w:p>
-    <w:p>
-      <w:pPr>
-        <w:rPr>
-          <w:rFonts w:hint="default"/>
-          <w:lang w:val="en-US"/>
-        </w:rPr>
-      </w:pPr>
-      <w:r>
-        <w:rPr>
-          <w:rFonts w:hint="default"/>
-          <w:lang w:val="en-US"/>
-        </w:rPr>
-        <w:t xml:space="preserve">User likes photo ( user id , photo id ); </w:t>
-      </w:r>
-    </w:p>
-    <w:p>
-      <w:pPr>
-        <w:rPr>
-          <w:rFonts w:hint="default"/>
-          <w:lang w:val="en-US"/>
-        </w:rPr>
-      </w:pPr>
-    </w:p>
-    <w:p>
-      <w:pPr>
-        <w:rPr>
-          <w:rFonts w:hint="default"/>
-          <w:lang w:val="en-US"/>
-        </w:rPr>
-      </w:pPr>
-      <w:r>
-        <w:rPr>
-          <w:rFonts w:hint="default"/>
-          <w:lang w:val="en-US"/>
-        </w:rPr>
-        <w:t>Photo has Comments( user id , comment id );</w:t>
-      </w:r>
-    </w:p>
-    <w:p>
-      <w:pPr>
-        <w:rPr>
-          <w:rFonts w:hint="default"/>
-          <w:lang w:val="en-US"/>
-        </w:rPr>
-      </w:pPr>
-    </w:p>
-    <w:p>
-      <w:pPr>
-        <w:rPr>
-          <w:rFonts w:hint="default"/>
-          <w:lang w:val="en-US"/>
-        </w:rPr>
-      </w:pPr>
-      <w:r>
-        <w:rPr>
-          <w:rFonts w:hint="default"/>
-          <w:lang w:val="en-US"/>
-        </w:rPr>
-        <w:t xml:space="preserve">Photo has tags </w:t>
-      </w:r>
-      <w:r>
-        <w:rPr>
-          <w:rFonts w:hint="default"/>
-          <w:b/>
-          <w:bCs/>
-          <w:lang w:val="en-US"/>
-        </w:rPr>
-        <w:t>(tag name, photo id</w:t>
-      </w:r>
-      <w:r>
-        <w:rPr>
-          <w:rFonts w:hint="default"/>
-          <w:b/>
-          <w:bCs/>
-          <w:lang w:val="en-US"/>
-        </w:rPr>
-        <w:t>)</w:t>
+        <w:t>(tag name, photo id)</w:t>
       </w:r>
       <w:r>
         <w:rPr>
@@ -349,6 +441,30 @@
         </w:rPr>
         <w:t>; super key</w:t>
       </w:r>
+    </w:p>
+    <w:p>
+      <w:pPr>
+        <w:rPr>
+          <w:rFonts w:hint="default"/>
+          <w:lang w:val="en-US"/>
+        </w:rPr>
+      </w:pPr>
+    </w:p>
+    <w:p>
+      <w:pPr>
+        <w:rPr>
+          <w:rFonts w:hint="default"/>
+          <w:lang w:val="en-US"/>
+        </w:rPr>
+      </w:pPr>
+    </w:p>
+    <w:p>
+      <w:pPr>
+        <w:rPr>
+          <w:rFonts w:hint="default"/>
+          <w:lang w:val="en-US"/>
+        </w:rPr>
+      </w:pPr>
     </w:p>
     <w:p>
       <w:pPr>

</xml_diff>